<commit_message>
Plateau des defis EXTREME
manque toujours l'UPS
</commit_message>
<xml_diff>
--- a/Game Design/Game Concept JS.docx
+++ b/Game Design/Game Concept JS.docx
@@ -28,6 +28,9 @@
         <w:jc w:val="both"/>
       </w:pPr>
       <w:r>
+        <w:t xml:space="preserve">Plateau des défis EXTREME </w:t>
+      </w:r>
+      <w:r>
         <w:t>Par Hugo SIMON.</w:t>
       </w:r>
     </w:p>
@@ -252,10 +255,16 @@
         <w:t>.</w:t>
       </w:r>
       <w:r>
-        <w:t xml:space="preserve"> N’attendez pas pour être le futur gagnant de [NOM DU JEU]</w:t>
-      </w:r>
-      <w:r>
-        <w:t> !</w:t>
+        <w:t xml:space="preserve"> N’attendez pas pour être le futur gagnant de </w:t>
+      </w:r>
+      <w:r>
+        <w:t>Plat</w:t>
+      </w:r>
+      <w:r>
+        <w:t xml:space="preserve">eau des défis EXTREMES </w:t>
+      </w:r>
+      <w:r>
+        <w:t>!</w:t>
       </w:r>
     </w:p>
     <w:p>
@@ -449,17 +458,14 @@
         <w:jc w:val="both"/>
       </w:pPr>
       <w:r>
+        <w:lastRenderedPageBreak/>
         <w:t xml:space="preserve">Les « défis » contiennent une instruction à faire et </w:t>
       </w:r>
       <w:r>
         <w:t>une récompense si réussie</w:t>
       </w:r>
       <w:r>
-        <w:t xml:space="preserve">, plus le défis </w:t>
-      </w:r>
-      <w:r>
-        <w:lastRenderedPageBreak/>
-        <w:t>est dur, plus le prix est hau</w:t>
+        <w:t>, plus le défis est dur, plus le prix est hau</w:t>
       </w:r>
       <w:r>
         <w:t xml:space="preserve">t. On peut avoir des défis en dehors du plateau, comme une action sportive </w:t>
@@ -827,6 +833,7 @@
         <w:rPr>
           <w:noProof/>
         </w:rPr>
+        <w:lastRenderedPageBreak/>
         <w:drawing>
           <wp:anchor distT="0" distB="0" distL="114300" distR="114300" simplePos="0" relativeHeight="251658240" behindDoc="0" locked="0" layoutInCell="1" allowOverlap="1" wp14:anchorId="3809C1EC" wp14:editId="36465AA4">
             <wp:simplePos x="0" y="0"/>

</xml_diff>